<commit_message>
Script de apresentação.docx melhorado na parte do site.
</commit_message>
<xml_diff>
--- a/trunk/PTCC/PTCC/Apresentação/Script de apresentação.docx
+++ b/trunk/PTCC/PTCC/Apresentação/Script de apresentação.docx
@@ -25,7 +25,18 @@
         <w:jc w:val="center"/>
       </w:pPr>
       <w:r>
-        <w:t>Mostrar um poço da índex e a navegação dos banners.</w:t>
+        <w:t xml:space="preserve">Mostrar um pouco da </w:t>
+      </w:r>
+      <w:proofErr w:type="spellStart"/>
+      <w:r>
+        <w:t>i</w:t>
+      </w:r>
+      <w:r>
+        <w:t>ndex</w:t>
+      </w:r>
+      <w:proofErr w:type="spellEnd"/>
+      <w:r>
+        <w:t xml:space="preserve"> e a navegação dos banners.</w:t>
       </w:r>
     </w:p>
     <w:p>
@@ -38,8 +49,25 @@
         <w:jc w:val="center"/>
       </w:pPr>
       <w:r>
-        <w:t>Mostrar o Cardápio e aguardar a explicação do Rafael</w:t>
-      </w:r>
+        <w:t>Mostrar o Cardápi</w:t>
+      </w:r>
+      <w:r>
+        <w:t xml:space="preserve">o e aguardar a </w:t>
+      </w:r>
+      <w:r>
+        <w:t>explicação</w:t>
+      </w:r>
+      <w:r>
+        <w:t xml:space="preserve"> do </w:t>
+      </w:r>
+      <w:proofErr w:type="spellStart"/>
+      <w:r>
+        <w:t>Raph</w:t>
+      </w:r>
+      <w:r>
+        <w:t>ael</w:t>
+      </w:r>
+      <w:proofErr w:type="spellEnd"/>
     </w:p>
     <w:p>
       <w:pPr>
@@ -51,8 +79,21 @@
         <w:jc w:val="center"/>
       </w:pPr>
       <w:r>
-        <w:t>Terminado a explicação, mostrar o cadastro e aguardar novamente o sinal do Rafael</w:t>
-      </w:r>
+        <w:t>Terminado a explicação, mostrar o cadastro e a</w:t>
+      </w:r>
+      <w:r>
+        <w:t xml:space="preserve">guardar novamente o sinal do </w:t>
+      </w:r>
+      <w:proofErr w:type="spellStart"/>
+      <w:proofErr w:type="gramStart"/>
+      <w:r>
+        <w:t>Raph</w:t>
+      </w:r>
+      <w:r>
+        <w:t>ael</w:t>
+      </w:r>
+      <w:proofErr w:type="spellEnd"/>
+      <w:proofErr w:type="gramEnd"/>
     </w:p>
     <w:p>
       <w:pPr>
@@ -64,7 +105,7 @@
         <w:jc w:val="center"/>
       </w:pPr>
       <w:r>
-        <w:t>Preencher as informações no botão “Preencher”, cadastrar um novo usuário</w:t>
+        <w:t>Mostrar promoções. Aguardar.</w:t>
       </w:r>
     </w:p>
     <w:p>
@@ -77,7 +118,7 @@
         <w:jc w:val="center"/>
       </w:pPr>
       <w:r>
-        <w:t>Mostrar promoções. Aguardar</w:t>
+        <w:t>Mostrar o Cadastro.</w:t>
       </w:r>
     </w:p>
     <w:p>
@@ -90,6 +131,43 @@
         <w:jc w:val="center"/>
       </w:pPr>
       <w:r>
+        <w:t xml:space="preserve">Preencher as informações no botão </w:t>
+      </w:r>
+      <w:r>
+        <w:t>“Preencher”.</w:t>
+      </w:r>
+    </w:p>
+    <w:p>
+      <w:pPr>
+        <w:pStyle w:val="PargrafodaLista"/>
+        <w:numPr>
+          <w:ilvl w:val="0"/>
+          <w:numId w:val="1"/>
+        </w:numPr>
+        <w:jc w:val="center"/>
+      </w:pPr>
+      <w:r>
+        <w:t xml:space="preserve">Preencher a senha </w:t>
+      </w:r>
+      <w:proofErr w:type="gramStart"/>
+      <w:r>
+        <w:t>manualmente.</w:t>
+      </w:r>
+      <w:proofErr w:type="gramEnd"/>
+      <w:r>
+        <w:t>Cadastrar Novo usuário.</w:t>
+      </w:r>
+    </w:p>
+    <w:p>
+      <w:pPr>
+        <w:pStyle w:val="PargrafodaLista"/>
+        <w:numPr>
+          <w:ilvl w:val="0"/>
+          <w:numId w:val="1"/>
+        </w:numPr>
+        <w:jc w:val="center"/>
+      </w:pPr>
+      <w:r>
         <w:t xml:space="preserve">Fazer </w:t>
       </w:r>
       <w:proofErr w:type="spellStart"/>
@@ -98,7 +176,15 @@
       </w:r>
       <w:proofErr w:type="spellEnd"/>
       <w:r>
-        <w:t xml:space="preserve"> com o usuário recém criado</w:t>
+        <w:t xml:space="preserve"> com o usuário </w:t>
+      </w:r>
+      <w:proofErr w:type="gramStart"/>
+      <w:r>
+        <w:t>recém criado</w:t>
+      </w:r>
+      <w:proofErr w:type="gramEnd"/>
+      <w:r>
+        <w:t>.Aguardar.</w:t>
       </w:r>
     </w:p>
     <w:p>
@@ -111,7 +197,26 @@
         <w:jc w:val="center"/>
       </w:pPr>
       <w:r>
-        <w:t>Mostrar promoções</w:t>
+        <w:t>Mostrar inte</w:t>
+      </w:r>
+      <w:r>
+        <w:t xml:space="preserve">ração do </w:t>
+      </w:r>
+      <w:proofErr w:type="spellStart"/>
+      <w:r>
+        <w:t>login</w:t>
+      </w:r>
+      <w:proofErr w:type="spellEnd"/>
+      <w:r>
+        <w:t xml:space="preserve"> com as </w:t>
+      </w:r>
+      <w:proofErr w:type="gramStart"/>
+      <w:r>
+        <w:t>promoções.</w:t>
+      </w:r>
+      <w:proofErr w:type="gramEnd"/>
+      <w:r>
+        <w:t>Aguardar.</w:t>
       </w:r>
     </w:p>
     <w:p>
@@ -124,73 +229,65 @@
         <w:jc w:val="center"/>
       </w:pPr>
       <w:r>
-        <w:t xml:space="preserve">Mostrar interação do </w:t>
+        <w:t>Mostrar a seção “Meus pedidos</w:t>
+      </w:r>
+      <w:proofErr w:type="gramStart"/>
+      <w:r>
+        <w:t>”.</w:t>
+      </w:r>
+      <w:proofErr w:type="gramEnd"/>
+      <w:r>
+        <w:t>Aguardar.</w:t>
+      </w:r>
+    </w:p>
+    <w:p>
+      <w:pPr>
+        <w:pStyle w:val="PargrafodaLista"/>
+        <w:numPr>
+          <w:ilvl w:val="0"/>
+          <w:numId w:val="1"/>
+        </w:numPr>
+        <w:jc w:val="center"/>
+      </w:pPr>
+      <w:r>
+        <w:t>Fim</w:t>
+      </w:r>
+    </w:p>
+    <w:p>
+      <w:pPr>
+        <w:jc w:val="center"/>
+      </w:pPr>
+    </w:p>
+    <w:p>
+      <w:pPr>
+        <w:jc w:val="center"/>
+      </w:pPr>
+    </w:p>
+    <w:p>
+      <w:pPr>
+        <w:jc w:val="center"/>
+      </w:pPr>
+      <w:r>
+        <w:t>Script de apresentação do C#</w:t>
+      </w:r>
+    </w:p>
+    <w:p>
+      <w:pPr>
+        <w:pStyle w:val="PargrafodaLista"/>
+        <w:numPr>
+          <w:ilvl w:val="0"/>
+          <w:numId w:val="2"/>
+        </w:numPr>
+        <w:jc w:val="center"/>
+      </w:pPr>
+      <w:r>
+        <w:t xml:space="preserve">Colocar as configurações do banco na configuração de </w:t>
       </w:r>
       <w:proofErr w:type="spellStart"/>
       <w:r>
-        <w:t>login</w:t>
+        <w:t>Login</w:t>
       </w:r>
       <w:proofErr w:type="spellEnd"/>
-      <w:r>
-        <w:t xml:space="preserve"> com as promoções novamente</w:t>
-      </w:r>
-    </w:p>
-    <w:p>
-      <w:pPr>
-        <w:pStyle w:val="PargrafodaLista"/>
-        <w:numPr>
-          <w:ilvl w:val="0"/>
-          <w:numId w:val="1"/>
-        </w:numPr>
-        <w:jc w:val="center"/>
-      </w:pPr>
-      <w:r>
-        <w:t xml:space="preserve">Dividir a tela entre o site e o C#, mostrar como um novo produto cadastrado no C# vai para o site. </w:t>
-      </w:r>
-    </w:p>
-    <w:p>
-      <w:pPr>
-        <w:pStyle w:val="PargrafodaLista"/>
-        <w:numPr>
-          <w:ilvl w:val="0"/>
-          <w:numId w:val="1"/>
-        </w:numPr>
-        <w:jc w:val="center"/>
-      </w:pPr>
-      <w:r>
-        <w:t>Fazer o mesmo para promoção</w:t>
-      </w:r>
-    </w:p>
-    <w:p>
-      <w:pPr>
-        <w:pStyle w:val="PargrafodaLista"/>
-        <w:numPr>
-          <w:ilvl w:val="0"/>
-          <w:numId w:val="1"/>
-        </w:numPr>
-        <w:jc w:val="center"/>
-      </w:pPr>
-      <w:r>
-        <w:t>Fim</w:t>
-      </w:r>
-    </w:p>
-    <w:p>
-      <w:pPr>
-        <w:jc w:val="center"/>
-      </w:pPr>
-    </w:p>
-    <w:p>
-      <w:pPr>
-        <w:jc w:val="center"/>
-      </w:pPr>
-    </w:p>
-    <w:p>
-      <w:pPr>
-        <w:jc w:val="center"/>
-      </w:pPr>
-      <w:r>
-        <w:t>Script de apresentação do C#</w:t>
-      </w:r>
     </w:p>
     <w:p>
       <w:pPr>
@@ -202,7 +299,7 @@
         <w:jc w:val="center"/>
       </w:pPr>
       <w:r>
-        <w:t xml:space="preserve">Colocar as configurações do banco na configuração de </w:t>
+        <w:t xml:space="preserve">Efetuar </w:t>
       </w:r>
       <w:proofErr w:type="spellStart"/>
       <w:r>
@@ -220,13 +317,16 @@
         <w:jc w:val="center"/>
       </w:pPr>
       <w:r>
-        <w:t xml:space="preserve">Efetuar </w:t>
+        <w:t xml:space="preserve">Cadastrar um novo funcionário e fazer </w:t>
       </w:r>
       <w:proofErr w:type="spellStart"/>
       <w:r>
         <w:t>Login</w:t>
       </w:r>
       <w:proofErr w:type="spellEnd"/>
+      <w:r>
+        <w:t xml:space="preserve"> com o Funcionário Cadastrado</w:t>
+      </w:r>
     </w:p>
     <w:p>
       <w:pPr>
@@ -238,15 +338,7 @@
         <w:jc w:val="center"/>
       </w:pPr>
       <w:r>
-        <w:t xml:space="preserve">Cadastrar um novo funcionário e fazer </w:t>
-      </w:r>
-      <w:proofErr w:type="spellStart"/>
-      <w:r>
-        <w:t>Login</w:t>
-      </w:r>
-      <w:proofErr w:type="spellEnd"/>
-      <w:r>
-        <w:t xml:space="preserve"> com o Funcionário Cadastrado</w:t>
+        <w:t>Alterar um produto já cadastrado</w:t>
       </w:r>
     </w:p>
     <w:p>
@@ -259,7 +351,7 @@
         <w:jc w:val="center"/>
       </w:pPr>
       <w:r>
-        <w:t>Alterar um produto já cadastrado</w:t>
+        <w:t>Alterar um Fornecedor Já Cadastrado</w:t>
       </w:r>
     </w:p>
     <w:p>
@@ -272,7 +364,7 @@
         <w:jc w:val="center"/>
       </w:pPr>
       <w:r>
-        <w:t>Alterar um Fornecedor Já Cadastrado</w:t>
+        <w:t>Cadastrar um produto.</w:t>
       </w:r>
     </w:p>
     <w:p>
@@ -285,7 +377,7 @@
         <w:jc w:val="center"/>
       </w:pPr>
       <w:r>
-        <w:t>Cadastrar um produto.</w:t>
+        <w:t>Mostrar o atalho para a Calculadora.</w:t>
       </w:r>
     </w:p>
     <w:p>
@@ -298,7 +390,7 @@
         <w:jc w:val="center"/>
       </w:pPr>
       <w:r>
-        <w:t>Mostrar o atalho para a Calculadora.</w:t>
+        <w:t>Mostrar Insumos.</w:t>
       </w:r>
     </w:p>
     <w:p>
@@ -310,22 +402,11 @@
         </w:numPr>
         <w:jc w:val="center"/>
       </w:pPr>
-      <w:r>
-        <w:t>Mostrar Insumos.</w:t>
-      </w:r>
-    </w:p>
-    <w:p>
-      <w:pPr>
-        <w:pStyle w:val="PargrafodaLista"/>
-        <w:numPr>
-          <w:ilvl w:val="0"/>
-          <w:numId w:val="2"/>
-        </w:numPr>
-        <w:jc w:val="center"/>
-      </w:pPr>
+      <w:proofErr w:type="gramStart"/>
       <w:r>
         <w:t>???</w:t>
       </w:r>
+      <w:proofErr w:type="gramEnd"/>
     </w:p>
     <w:sectPr>
       <w:pgSz w:w="11906" w:h="16838"/>

</xml_diff>